<commit_message>
Updated star and design document
</commit_message>
<xml_diff>
--- a/CS2150_Workspace/CS2150/coursework/willij13/documents/Design Document.docx
+++ b/CS2150_Workspace/CS2150/coursework/willij13/documents/Design Document.docx
@@ -100,7 +100,23 @@
           <w:rFonts w:ascii="Arial" w:hAnsi="Arial" w:cs="Arial"/>
           <w:sz w:val="24"/>
         </w:rPr>
-        <w:t>a dart flying through the air towards a dart board. The dart also has a small “star” moving around it. Also visible in the scene are: a table, a drinks bar, a drinks shelf behind the bar, ceiling lights and ceiling/floor/walls. The user is also able to cont</w:t>
+        <w:t>a dart flying through the air towards a dart board. The dart also has a small “star” moving around it. Also visible in the scene are: a table, a drinks bar, a drinks shelf behind the bar, ceiling lights</w:t>
+      </w:r>
+      <w:r>
+        <w:rPr>
+          <w:rFonts w:ascii="Arial" w:hAnsi="Arial" w:cs="Arial"/>
+          <w:sz w:val="24"/>
+        </w:rPr>
+        <w:t>, moving rings</w:t>
+      </w:r>
+      <w:bookmarkStart w:id="0" w:name="_GoBack"/>
+      <w:bookmarkEnd w:id="0"/>
+      <w:r>
+        <w:rPr>
+          <w:rFonts w:ascii="Arial" w:hAnsi="Arial" w:cs="Arial"/>
+          <w:sz w:val="24"/>
+        </w:rPr>
+        <w:t xml:space="preserve"> and ceiling/floor/walls. The user is also able to cont</w:t>
       </w:r>
       <w:r>
         <w:rPr>
@@ -584,8 +600,6 @@
           <w:u w:val="single"/>
         </w:rPr>
       </w:pPr>
-      <w:bookmarkStart w:id="0" w:name="_GoBack"/>
-      <w:bookmarkEnd w:id="0"/>
       <w:r>
         <w:rPr>
           <w:rFonts w:ascii="Arial" w:hAnsi="Arial" w:cs="Arial"/>
@@ -966,10 +980,7 @@
                         <w:txbxContent>
                           <w:p>
                             <w:r>
-                              <w:t>v</w:t>
-                            </w:r>
-                            <w:r>
-                              <w:t>3</w:t>
+                              <w:t>v3</w:t>
                             </w:r>
                           </w:p>
                         </w:txbxContent>
@@ -1052,10 +1063,7 @@
                         <w:txbxContent>
                           <w:p>
                             <w:r>
-                              <w:t>v</w:t>
-                            </w:r>
-                            <w:r>
-                              <w:t>4</w:t>
+                              <w:t>v4</w:t>
                             </w:r>
                           </w:p>
                         </w:txbxContent>
@@ -1138,10 +1146,7 @@
                         <w:txbxContent>
                           <w:p>
                             <w:r>
-                              <w:t>v</w:t>
-                            </w:r>
-                            <w:r>
-                              <w:t>2</w:t>
+                              <w:t>v2</w:t>
                             </w:r>
                           </w:p>
                         </w:txbxContent>
@@ -6238,14 +6243,7 @@
           <w:rFonts w:ascii="Arial" w:hAnsi="Arial" w:cs="Arial"/>
           <w:sz w:val="24"/>
         </w:rPr>
-        <w:t xml:space="preserve"> – This is used for</w:t>
-      </w:r>
-      <w:r>
-        <w:rPr>
-          <w:rFonts w:ascii="Arial" w:hAnsi="Arial" w:cs="Arial"/>
-          <w:sz w:val="24"/>
-        </w:rPr>
-        <w:t xml:space="preserve"> </w:t>
+        <w:t xml:space="preserve"> – This is used for </w:t>
       </w:r>
       <w:r>
         <w:rPr>
@@ -7666,14 +7664,7 @@
           <w:rFonts w:ascii="Arial" w:hAnsi="Arial" w:cs="Arial"/>
           <w:sz w:val="24"/>
         </w:rPr>
-        <w:t>used for</w:t>
-      </w:r>
-      <w:r>
-        <w:rPr>
-          <w:rFonts w:ascii="Arial" w:hAnsi="Arial" w:cs="Arial"/>
-          <w:sz w:val="24"/>
-        </w:rPr>
-        <w:t xml:space="preserve"> the </w:t>
+        <w:t xml:space="preserve">used for the </w:t>
       </w:r>
       <w:r>
         <w:rPr>
@@ -10459,14 +10450,7 @@
           <w:rFonts w:ascii="Arial" w:hAnsi="Arial" w:cs="Arial"/>
           <w:sz w:val="24"/>
         </w:rPr>
-        <w:t>used for</w:t>
-      </w:r>
-      <w:r>
-        <w:rPr>
-          <w:rFonts w:ascii="Arial" w:hAnsi="Arial" w:cs="Arial"/>
-          <w:sz w:val="24"/>
-        </w:rPr>
-        <w:t xml:space="preserve"> a ceiling light</w:t>
+        <w:t>used for a ceiling light</w:t>
       </w:r>
     </w:p>
     <w:p>

</xml_diff>